<commit_message>
Wireframe and userstory's af
</commit_message>
<xml_diff>
--- a/GamifyWork_documentation.docx
+++ b/GamifyWork_documentation.docx
@@ -12,7 +12,6 @@
           <w:lang w:val="en-US"/>
         </w:rPr>
       </w:pPr>
-      <w:proofErr w:type="spellStart"/>
       <w:r>
         <w:rPr>
           <w:b/>
@@ -23,7 +22,6 @@
         </w:rPr>
         <w:t>GamifyWork</w:t>
       </w:r>
-      <w:proofErr w:type="spellEnd"/>
       <w:r>
         <w:rPr>
           <w:b/>
@@ -1219,12 +1217,47 @@
                 <w:lang w:val="en-US"/>
               </w:rPr>
               <w:br/>
-              <w:t xml:space="preserve">When the task is not in editing mode (just normal in the homepage) only the title is visible </w:t>
+              <w:t>When the task is not in editing mode (just normal in the homepage) only the title is visible</w:t>
+            </w:r>
+            <w:r>
+              <w:rPr>
+                <w:sz w:val="24"/>
+                <w:szCs w:val="24"/>
+                <w:lang w:val="en-US"/>
+              </w:rPr>
+              <w:t>.</w:t>
+            </w:r>
+            <w:r>
+              <w:rPr>
+                <w:sz w:val="24"/>
+                <w:szCs w:val="24"/>
+                <w:lang w:val="en-US"/>
+              </w:rPr>
+              <w:t xml:space="preserve"> </w:t>
             </w:r>
           </w:p>
         </w:tc>
       </w:tr>
     </w:tbl>
+    <w:p>
+      <w:pPr>
+        <w:rPr>
+          <w:lang w:val="en-US"/>
+        </w:rPr>
+      </w:pPr>
+      <w:r>
+        <w:rPr>
+          <w:lang w:val="en-US"/>
+        </w:rPr>
+        <w:t xml:space="preserve">* </w:t>
+      </w:r>
+      <w:r>
+        <w:rPr>
+          <w:lang w:val="en-US"/>
+        </w:rPr>
+        <w:t>Check for the wireframe to get an idea</w:t>
+      </w:r>
+    </w:p>
     <w:p>
       <w:pPr>
         <w:rPr>
@@ -1425,7 +1458,15 @@
                 <w:szCs w:val="24"/>
                 <w:lang w:val="en-US"/>
               </w:rPr>
-              <w:t xml:space="preserve"> tasks, so I know what to do.</w:t>
+              <w:t xml:space="preserve"> tasks, </w:t>
+            </w:r>
+            <w:r>
+              <w:rPr>
+                <w:sz w:val="24"/>
+                <w:szCs w:val="24"/>
+                <w:lang w:val="en-US"/>
+              </w:rPr>
+              <w:t>for my personal planning.</w:t>
             </w:r>
           </w:p>
         </w:tc>
@@ -1628,17 +1669,6 @@
               <w:t>Critical</w:t>
             </w:r>
           </w:p>
-          <w:p>
-            <w:pPr>
-              <w:rPr>
-                <w:b/>
-                <w:bCs/>
-                <w:sz w:val="24"/>
-                <w:szCs w:val="24"/>
-                <w:lang w:val="en-US"/>
-              </w:rPr>
-            </w:pPr>
-          </w:p>
         </w:tc>
         <w:tc>
           <w:tcPr>
@@ -1891,15 +1921,15 @@
                 <w:szCs w:val="24"/>
                 <w:lang w:val="en-US"/>
               </w:rPr>
-              <w:t xml:space="preserve">Title: </w:t>
-            </w:r>
-            <w:r>
-              <w:rPr>
-                <w:sz w:val="24"/>
-                <w:szCs w:val="24"/>
-                <w:lang w:val="en-US"/>
-              </w:rPr>
-              <w:t>Create rewards</w:t>
+              <w:t>Title:</w:t>
+            </w:r>
+            <w:r>
+              <w:rPr>
+                <w:sz w:val="24"/>
+                <w:szCs w:val="24"/>
+                <w:lang w:val="en-US"/>
+              </w:rPr>
+              <w:t xml:space="preserve"> Edit tasks</w:t>
             </w:r>
           </w:p>
         </w:tc>
@@ -1921,7 +1951,17 @@
                 <w:szCs w:val="24"/>
                 <w:lang w:val="en-US"/>
               </w:rPr>
-              <w:t xml:space="preserve">Priority: </w:t>
+              <w:t>Priority:</w:t>
+            </w:r>
+            <w:r>
+              <w:rPr>
+                <w:b/>
+                <w:bCs/>
+                <w:sz w:val="24"/>
+                <w:szCs w:val="24"/>
+                <w:lang w:val="en-US"/>
+              </w:rPr>
+              <w:t xml:space="preserve"> </w:t>
             </w:r>
             <w:r>
               <w:rPr>
@@ -1954,7 +1994,17 @@
                 <w:szCs w:val="24"/>
                 <w:lang w:val="en-US"/>
               </w:rPr>
-              <w:t>Estimate: 3</w:t>
+              <w:t>Estimate:</w:t>
+            </w:r>
+            <w:r>
+              <w:rPr>
+                <w:b/>
+                <w:bCs/>
+                <w:sz w:val="24"/>
+                <w:szCs w:val="24"/>
+                <w:lang w:val="en-US"/>
+              </w:rPr>
+              <w:t xml:space="preserve"> 5</w:t>
             </w:r>
           </w:p>
         </w:tc>
@@ -1998,7 +2048,7 @@
                 <w:szCs w:val="24"/>
                 <w:lang w:val="en-US"/>
               </w:rPr>
-              <w:t>As a user, I want to create reward-tasks, so I can have fun as well.</w:t>
+              <w:t>As a user, I  want to edit my tasks, so I can fix it if I have accidentally made some errors.</w:t>
             </w:r>
           </w:p>
         </w:tc>
@@ -2044,57 +2094,40 @@
                 <w:szCs w:val="24"/>
                 <w:lang w:val="en-US"/>
               </w:rPr>
-              <w:t xml:space="preserve">Users should be able to create </w:t>
-            </w:r>
-            <w:r>
-              <w:rPr>
-                <w:sz w:val="24"/>
-                <w:szCs w:val="24"/>
-                <w:lang w:val="en-US"/>
-              </w:rPr>
-              <w:t>reward-</w:t>
-            </w:r>
-            <w:r>
-              <w:rPr>
-                <w:sz w:val="24"/>
-                <w:szCs w:val="24"/>
-                <w:lang w:val="en-US"/>
-              </w:rPr>
-              <w:t xml:space="preserve">tasks </w:t>
-            </w:r>
-            <w:r>
-              <w:rPr>
-                <w:sz w:val="24"/>
-                <w:szCs w:val="24"/>
-                <w:lang w:val="en-US"/>
-              </w:rPr>
-              <w:t>first with their title.</w:t>
-            </w:r>
-            <w:r>
-              <w:rPr>
-                <w:sz w:val="24"/>
-                <w:szCs w:val="24"/>
-                <w:lang w:val="en-US"/>
-              </w:rPr>
-              <w:br/>
-              <w:t>The title should be max 50 characters.</w:t>
-            </w:r>
-          </w:p>
-          <w:p>
-            <w:pPr>
-              <w:rPr>
-                <w:sz w:val="24"/>
-                <w:szCs w:val="24"/>
-                <w:lang w:val="en-US"/>
-              </w:rPr>
-            </w:pPr>
-            <w:r>
-              <w:rPr>
-                <w:sz w:val="24"/>
-                <w:szCs w:val="24"/>
-                <w:lang w:val="en-US"/>
-              </w:rPr>
-              <w:t xml:space="preserve">After its created a user can edit it, add a description and a fee. </w:t>
+              <w:t>Users should have the option to edit task titles, descriptions, and other details</w:t>
+            </w:r>
+            <w:r>
+              <w:rPr>
+                <w:sz w:val="24"/>
+                <w:szCs w:val="24"/>
+                <w:lang w:val="en-US"/>
+              </w:rPr>
+              <w:t xml:space="preserve"> (perhaps a check-off list or end date)</w:t>
+            </w:r>
+            <w:r>
+              <w:rPr>
+                <w:sz w:val="24"/>
+                <w:szCs w:val="24"/>
+                <w:lang w:val="en-US"/>
+              </w:rPr>
+              <w:t>.</w:t>
+            </w:r>
+          </w:p>
+          <w:p>
+            <w:pPr>
+              <w:rPr>
+                <w:sz w:val="24"/>
+                <w:szCs w:val="24"/>
+                <w:lang w:val="en-US"/>
+              </w:rPr>
+            </w:pPr>
+            <w:r>
+              <w:rPr>
+                <w:sz w:val="24"/>
+                <w:szCs w:val="24"/>
+                <w:lang w:val="en-US"/>
+              </w:rPr>
+              <w:t>Changes made to tasks should be reflected immediately.</w:t>
             </w:r>
           </w:p>
         </w:tc>
@@ -2143,11 +2176,21 @@
             </w:r>
             <w:r>
               <w:rPr>
-                <w:sz w:val="24"/>
-                <w:szCs w:val="24"/>
-                <w:lang w:val="en-US"/>
-              </w:rPr>
-              <w:t xml:space="preserve"> Edit tasks</w:t>
+                <w:b/>
+                <w:bCs/>
+                <w:sz w:val="24"/>
+                <w:szCs w:val="24"/>
+                <w:lang w:val="en-US"/>
+              </w:rPr>
+              <w:t xml:space="preserve"> </w:t>
+            </w:r>
+            <w:r>
+              <w:rPr>
+                <w:sz w:val="24"/>
+                <w:szCs w:val="24"/>
+                <w:lang w:val="en-US"/>
+              </w:rPr>
+              <w:t>Delete tasks</w:t>
             </w:r>
           </w:p>
         </w:tc>
@@ -2158,6 +2201,10 @@
           <w:p>
             <w:pPr>
               <w:rPr>
+                <w:b/>
+                <w:bCs/>
+                <w:sz w:val="24"/>
+                <w:szCs w:val="24"/>
                 <w:lang w:val="en-US"/>
               </w:rPr>
             </w:pPr>
@@ -2222,7 +2269,7 @@
                 <w:szCs w:val="24"/>
                 <w:lang w:val="en-US"/>
               </w:rPr>
-              <w:t xml:space="preserve"> 5</w:t>
+              <w:t xml:space="preserve"> 2</w:t>
             </w:r>
           </w:p>
         </w:tc>
@@ -2266,7 +2313,7 @@
                 <w:szCs w:val="24"/>
                 <w:lang w:val="en-US"/>
               </w:rPr>
-              <w:t>As a user, I  want to edit my tasks, so I can fix it if I have accidentally made some errors.</w:t>
+              <w:t>As a user, I want to delete tasks, so I won’t have to do them.</w:t>
             </w:r>
           </w:p>
         </w:tc>
@@ -2312,15 +2359,7 @@
                 <w:szCs w:val="24"/>
                 <w:lang w:val="en-US"/>
               </w:rPr>
-              <w:t>Users should have the option to edit task titles, descriptions, and other details</w:t>
-            </w:r>
-            <w:r>
-              <w:rPr>
-                <w:sz w:val="24"/>
-                <w:szCs w:val="24"/>
-                <w:lang w:val="en-US"/>
-              </w:rPr>
-              <w:t xml:space="preserve"> (perhaps a check-off list or end date)</w:t>
+              <w:t>Given the user has made a task, when they click on the task and scroll down, there should be a button called “delete task”</w:t>
             </w:r>
             <w:r>
               <w:rPr>
@@ -2345,7 +2384,32 @@
                 <w:szCs w:val="24"/>
                 <w:lang w:val="en-US"/>
               </w:rPr>
-              <w:t>Changes made to tasks should be reflected immediately.</w:t>
+              <w:t>If the user presses that button there should be a warning with “Are you sure you want to delete the task?”.</w:t>
+            </w:r>
+          </w:p>
+          <w:p>
+            <w:pPr>
+              <w:rPr>
+                <w:sz w:val="24"/>
+                <w:szCs w:val="24"/>
+                <w:lang w:val="en-US"/>
+              </w:rPr>
+            </w:pPr>
+            <w:r>
+              <w:rPr>
+                <w:sz w:val="24"/>
+                <w:szCs w:val="24"/>
+                <w:lang w:val="en-US"/>
+              </w:rPr>
+              <w:t>After the user deletes it,</w:t>
+            </w:r>
+            <w:r>
+              <w:rPr>
+                <w:sz w:val="24"/>
+                <w:szCs w:val="24"/>
+                <w:lang w:val="en-US"/>
+              </w:rPr>
+              <w:t xml:space="preserve"> the deleted tasks should no longer appear on the task list.</w:t>
             </w:r>
           </w:p>
         </w:tc>
@@ -2408,7 +2472,7 @@
                 <w:szCs w:val="24"/>
                 <w:lang w:val="en-US"/>
               </w:rPr>
-              <w:t>Delete tasks</w:t>
+              <w:t>Recurring tasks</w:t>
             </w:r>
           </w:p>
         </w:tc>
@@ -2487,7 +2551,7 @@
                 <w:szCs w:val="24"/>
                 <w:lang w:val="en-US"/>
               </w:rPr>
-              <w:t xml:space="preserve"> 2</w:t>
+              <w:t xml:space="preserve"> 8</w:t>
             </w:r>
           </w:p>
         </w:tc>
@@ -2531,12 +2595,15 @@
                 <w:szCs w:val="24"/>
                 <w:lang w:val="en-US"/>
               </w:rPr>
-              <w:t>As a user, I want to delete tasks, so I won’t have to do them.</w:t>
+              <w:t>As a user, I want the option to set up recurring tasks, so I won’t have to create them again every time.</w:t>
             </w:r>
           </w:p>
         </w:tc>
       </w:tr>
       <w:tr>
+        <w:trPr>
+          <w:trHeight w:val="1066"/>
+        </w:trPr>
         <w:tc>
           <w:tcPr>
             <w:tcW w:w="9062" w:type="dxa"/>
@@ -2577,62 +2644,43 @@
                 <w:szCs w:val="24"/>
                 <w:lang w:val="en-US"/>
               </w:rPr>
-              <w:t>Given the user has made a task, when they click on the task and scroll down, there should be a button called “delete task”</w:t>
-            </w:r>
-            <w:r>
-              <w:rPr>
-                <w:sz w:val="24"/>
-                <w:szCs w:val="24"/>
-                <w:lang w:val="en-US"/>
-              </w:rPr>
-              <w:t>.</w:t>
-            </w:r>
-          </w:p>
-          <w:p>
-            <w:pPr>
-              <w:rPr>
-                <w:sz w:val="24"/>
-                <w:szCs w:val="24"/>
-                <w:lang w:val="en-US"/>
-              </w:rPr>
-            </w:pPr>
-            <w:r>
-              <w:rPr>
-                <w:sz w:val="24"/>
-                <w:szCs w:val="24"/>
-                <w:lang w:val="en-US"/>
-              </w:rPr>
-              <w:t>If the user presses that button there should be a warning with “Are you sure you want to delete the task?”.</w:t>
-            </w:r>
-          </w:p>
-          <w:p>
-            <w:pPr>
-              <w:rPr>
-                <w:sz w:val="24"/>
-                <w:szCs w:val="24"/>
-                <w:lang w:val="en-US"/>
-              </w:rPr>
-            </w:pPr>
-            <w:r>
-              <w:rPr>
-                <w:sz w:val="24"/>
-                <w:szCs w:val="24"/>
-                <w:lang w:val="en-US"/>
-              </w:rPr>
-              <w:t>After the user deletes it,</w:t>
-            </w:r>
-            <w:r>
-              <w:rPr>
-                <w:sz w:val="24"/>
-                <w:szCs w:val="24"/>
-                <w:lang w:val="en-US"/>
-              </w:rPr>
-              <w:t xml:space="preserve"> the deleted tasks should no longer appear on the task list.</w:t>
+              <w:t>Users should be able to</w:t>
+            </w:r>
+            <w:r>
+              <w:rPr>
+                <w:sz w:val="24"/>
+                <w:szCs w:val="24"/>
+                <w:lang w:val="en-US"/>
+              </w:rPr>
+              <w:t xml:space="preserve"> customize their tasks</w:t>
+            </w:r>
+            <w:r>
+              <w:rPr>
+                <w:sz w:val="24"/>
+                <w:szCs w:val="24"/>
+                <w:lang w:val="en-US"/>
+              </w:rPr>
+              <w:t xml:space="preserve">, including frequency (daily, weekly, monthly) and </w:t>
+            </w:r>
+            <w:r>
+              <w:rPr>
+                <w:sz w:val="24"/>
+                <w:szCs w:val="24"/>
+                <w:lang w:val="en-US"/>
+              </w:rPr>
+              <w:t>how many time a week/month/year.</w:t>
             </w:r>
           </w:p>
         </w:tc>
       </w:tr>
     </w:tbl>
+    <w:p>
+      <w:pPr>
+        <w:rPr>
+          <w:lang w:val="en-US"/>
+        </w:rPr>
+      </w:pPr>
+    </w:p>
     <w:p>
       <w:pPr>
         <w:rPr>
@@ -2719,7 +2767,7 @@
                 <w:szCs w:val="24"/>
                 <w:lang w:val="en-US"/>
               </w:rPr>
-              <w:t>Recurring tasks</w:t>
+              <w:t>Earn points</w:t>
             </w:r>
           </w:p>
         </w:tc>
@@ -2798,7 +2846,7 @@
                 <w:szCs w:val="24"/>
                 <w:lang w:val="en-US"/>
               </w:rPr>
-              <w:t xml:space="preserve"> 8</w:t>
+              <w:t xml:space="preserve"> 5</w:t>
             </w:r>
           </w:p>
         </w:tc>
@@ -2842,15 +2890,12 @@
                 <w:szCs w:val="24"/>
                 <w:lang w:val="en-US"/>
               </w:rPr>
-              <w:t>As a user, I want the option to set up recurring tasks, so I won’t have to create them again every time.</w:t>
+              <w:t>As a user, I want to earn points for completing tasks, so I’ll stay motivated to do more tasks.</w:t>
             </w:r>
           </w:p>
         </w:tc>
       </w:tr>
       <w:tr>
-        <w:trPr>
-          <w:trHeight w:val="1066"/>
-        </w:trPr>
         <w:tc>
           <w:tcPr>
             <w:tcW w:w="9062" w:type="dxa"/>
@@ -2891,31 +2936,24 @@
                 <w:szCs w:val="24"/>
                 <w:lang w:val="en-US"/>
               </w:rPr>
-              <w:t>Users should be able to</w:t>
-            </w:r>
-            <w:r>
-              <w:rPr>
-                <w:sz w:val="24"/>
-                <w:szCs w:val="24"/>
-                <w:lang w:val="en-US"/>
-              </w:rPr>
-              <w:t xml:space="preserve"> customize their tasks</w:t>
-            </w:r>
-            <w:r>
-              <w:rPr>
-                <w:sz w:val="24"/>
-                <w:szCs w:val="24"/>
-                <w:lang w:val="en-US"/>
-              </w:rPr>
-              <w:t xml:space="preserve">, including frequency (daily, weekly, monthly) and </w:t>
-            </w:r>
-            <w:r>
-              <w:rPr>
-                <w:sz w:val="24"/>
-                <w:szCs w:val="24"/>
-                <w:lang w:val="en-US"/>
-              </w:rPr>
-              <w:t>how many time a week/month/year.</w:t>
+              <w:t>Users should receive points upon completing tasks, and the points should be added to their account.</w:t>
+            </w:r>
+          </w:p>
+          <w:p>
+            <w:pPr>
+              <w:rPr>
+                <w:sz w:val="24"/>
+                <w:szCs w:val="24"/>
+                <w:lang w:val="en-US"/>
+              </w:rPr>
+            </w:pPr>
+            <w:r>
+              <w:rPr>
+                <w:sz w:val="24"/>
+                <w:szCs w:val="24"/>
+                <w:lang w:val="en-US"/>
+              </w:rPr>
+              <w:t>The points should be visible in the home-screen.</w:t>
             </w:r>
           </w:p>
         </w:tc>
@@ -2978,7 +3016,7 @@
                 <w:szCs w:val="24"/>
                 <w:lang w:val="en-US"/>
               </w:rPr>
-              <w:t>Earn points</w:t>
+              <w:t>Spend points</w:t>
             </w:r>
           </w:p>
         </w:tc>
@@ -3101,7 +3139,7 @@
                 <w:szCs w:val="24"/>
                 <w:lang w:val="en-US"/>
               </w:rPr>
-              <w:t>As a user, I want to earn points for completing tasks, so I’ll stay motivated to do more tasks.</w:t>
+              <w:t>As a user, I want to be able to spend points, so it makes me eager to earn more points and do more tasks.</w:t>
             </w:r>
           </w:p>
         </w:tc>
@@ -3147,24 +3185,32 @@
                 <w:szCs w:val="24"/>
                 <w:lang w:val="en-US"/>
               </w:rPr>
-              <w:t>Users should receive points upon completing tasks, and the points should be added to their account.</w:t>
-            </w:r>
-          </w:p>
-          <w:p>
-            <w:pPr>
-              <w:rPr>
-                <w:sz w:val="24"/>
-                <w:szCs w:val="24"/>
-                <w:lang w:val="en-US"/>
-              </w:rPr>
-            </w:pPr>
-            <w:r>
-              <w:rPr>
-                <w:sz w:val="24"/>
-                <w:szCs w:val="24"/>
-                <w:lang w:val="en-US"/>
-              </w:rPr>
-              <w:t>The points should be visible in the home-screen.</w:t>
+              <w:t xml:space="preserve">Users should have options to spend their points on rewards </w:t>
+            </w:r>
+            <w:r>
+              <w:rPr>
+                <w:sz w:val="24"/>
+                <w:szCs w:val="24"/>
+                <w:lang w:val="en-US"/>
+              </w:rPr>
+              <w:t xml:space="preserve">either in a virtual shop, or in real life (for example watch tv). </w:t>
+            </w:r>
+          </w:p>
+          <w:p>
+            <w:pPr>
+              <w:rPr>
+                <w:sz w:val="24"/>
+                <w:szCs w:val="24"/>
+                <w:lang w:val="en-US"/>
+              </w:rPr>
+            </w:pPr>
+            <w:r>
+              <w:rPr>
+                <w:sz w:val="24"/>
+                <w:szCs w:val="24"/>
+                <w:lang w:val="en-US"/>
+              </w:rPr>
+              <w:t>In your profile you should be a able to see the items you bought.</w:t>
             </w:r>
           </w:p>
         </w:tc>
@@ -3209,25 +3255,15 @@
                 <w:szCs w:val="24"/>
                 <w:lang w:val="en-US"/>
               </w:rPr>
-              <w:t>Title:</w:t>
-            </w:r>
-            <w:r>
-              <w:rPr>
-                <w:b/>
-                <w:bCs/>
-                <w:sz w:val="24"/>
-                <w:szCs w:val="24"/>
-                <w:lang w:val="en-US"/>
-              </w:rPr>
-              <w:t xml:space="preserve"> </w:t>
-            </w:r>
-            <w:r>
-              <w:rPr>
-                <w:sz w:val="24"/>
-                <w:szCs w:val="24"/>
-                <w:lang w:val="en-US"/>
-              </w:rPr>
-              <w:t>Spend points</w:t>
+              <w:t xml:space="preserve">Title: </w:t>
+            </w:r>
+            <w:r>
+              <w:rPr>
+                <w:sz w:val="24"/>
+                <w:szCs w:val="24"/>
+                <w:lang w:val="en-US"/>
+              </w:rPr>
+              <w:t>Create rewards</w:t>
             </w:r>
           </w:p>
         </w:tc>
@@ -3238,39 +3274,25 @@
           <w:p>
             <w:pPr>
               <w:rPr>
-                <w:b/>
-                <w:bCs/>
-                <w:sz w:val="24"/>
-                <w:szCs w:val="24"/>
-                <w:lang w:val="en-US"/>
-              </w:rPr>
-            </w:pPr>
-            <w:r>
-              <w:rPr>
-                <w:b/>
-                <w:bCs/>
-                <w:sz w:val="24"/>
-                <w:szCs w:val="24"/>
-                <w:lang w:val="en-US"/>
-              </w:rPr>
-              <w:t>Priority:</w:t>
-            </w:r>
-            <w:r>
-              <w:rPr>
-                <w:b/>
-                <w:bCs/>
-                <w:sz w:val="24"/>
-                <w:szCs w:val="24"/>
-                <w:lang w:val="en-US"/>
-              </w:rPr>
-              <w:t xml:space="preserve"> </w:t>
-            </w:r>
-            <w:r>
-              <w:rPr>
-                <w:highlight w:val="darkYellow"/>
-                <w:lang w:val="en-US"/>
-              </w:rPr>
-              <w:t>High</w:t>
+                <w:lang w:val="en-US"/>
+              </w:rPr>
+            </w:pPr>
+            <w:r>
+              <w:rPr>
+                <w:b/>
+                <w:bCs/>
+                <w:sz w:val="24"/>
+                <w:szCs w:val="24"/>
+                <w:lang w:val="en-US"/>
+              </w:rPr>
+              <w:t xml:space="preserve">Priority: </w:t>
+            </w:r>
+            <w:r>
+              <w:rPr>
+                <w:highlight w:val="green"/>
+                <w:lang w:val="en-US"/>
+              </w:rPr>
+              <w:t>Medium</w:t>
             </w:r>
           </w:p>
         </w:tc>
@@ -3296,17 +3318,7 @@
                 <w:szCs w:val="24"/>
                 <w:lang w:val="en-US"/>
               </w:rPr>
-              <w:t>Estimate:</w:t>
-            </w:r>
-            <w:r>
-              <w:rPr>
-                <w:b/>
-                <w:bCs/>
-                <w:sz w:val="24"/>
-                <w:szCs w:val="24"/>
-                <w:lang w:val="en-US"/>
-              </w:rPr>
-              <w:t xml:space="preserve"> 5</w:t>
+              <w:t>Estimate: 3</w:t>
             </w:r>
           </w:p>
         </w:tc>
@@ -3350,7 +3362,7 @@
                 <w:szCs w:val="24"/>
                 <w:lang w:val="en-US"/>
               </w:rPr>
-              <w:t>As a user, I want to be able to spend points, so it makes me eager to earn more points and do more tasks.</w:t>
+              <w:t>As a user, I want to create reward-tasks, so I can have fun as well.</w:t>
             </w:r>
           </w:p>
         </w:tc>
@@ -3396,32 +3408,57 @@
                 <w:szCs w:val="24"/>
                 <w:lang w:val="en-US"/>
               </w:rPr>
-              <w:t xml:space="preserve">Users should have options to spend their points on rewards </w:t>
-            </w:r>
-            <w:r>
-              <w:rPr>
-                <w:sz w:val="24"/>
-                <w:szCs w:val="24"/>
-                <w:lang w:val="en-US"/>
-              </w:rPr>
-              <w:t xml:space="preserve">either in a virtual shop, or in real life (for example watch tv). </w:t>
-            </w:r>
-          </w:p>
-          <w:p>
-            <w:pPr>
-              <w:rPr>
-                <w:sz w:val="24"/>
-                <w:szCs w:val="24"/>
-                <w:lang w:val="en-US"/>
-              </w:rPr>
-            </w:pPr>
-            <w:r>
-              <w:rPr>
-                <w:sz w:val="24"/>
-                <w:szCs w:val="24"/>
-                <w:lang w:val="en-US"/>
-              </w:rPr>
-              <w:t>In your profile you should be a able to see the items you bought.</w:t>
+              <w:t xml:space="preserve">Users should be able to create </w:t>
+            </w:r>
+            <w:r>
+              <w:rPr>
+                <w:sz w:val="24"/>
+                <w:szCs w:val="24"/>
+                <w:lang w:val="en-US"/>
+              </w:rPr>
+              <w:t>reward-</w:t>
+            </w:r>
+            <w:r>
+              <w:rPr>
+                <w:sz w:val="24"/>
+                <w:szCs w:val="24"/>
+                <w:lang w:val="en-US"/>
+              </w:rPr>
+              <w:t xml:space="preserve">tasks </w:t>
+            </w:r>
+            <w:r>
+              <w:rPr>
+                <w:sz w:val="24"/>
+                <w:szCs w:val="24"/>
+                <w:lang w:val="en-US"/>
+              </w:rPr>
+              <w:t>first with their title.</w:t>
+            </w:r>
+            <w:r>
+              <w:rPr>
+                <w:sz w:val="24"/>
+                <w:szCs w:val="24"/>
+                <w:lang w:val="en-US"/>
+              </w:rPr>
+              <w:br/>
+              <w:t>The title should be max 50 characters.</w:t>
+            </w:r>
+          </w:p>
+          <w:p>
+            <w:pPr>
+              <w:rPr>
+                <w:sz w:val="24"/>
+                <w:szCs w:val="24"/>
+                <w:lang w:val="en-US"/>
+              </w:rPr>
+            </w:pPr>
+            <w:r>
+              <w:rPr>
+                <w:sz w:val="24"/>
+                <w:szCs w:val="24"/>
+                <w:lang w:val="en-US"/>
+              </w:rPr>
+              <w:t xml:space="preserve">After its created a user can edit it, add a description and a fee. </w:t>
             </w:r>
           </w:p>
         </w:tc>
@@ -3446,6 +3483,9 @@
         <w:gridCol w:w="3021"/>
       </w:tblGrid>
       <w:tr>
+        <w:trPr>
+          <w:trHeight w:val="144"/>
+        </w:trPr>
         <w:tc>
           <w:tcPr>
             <w:tcW w:w="3020" w:type="dxa"/>
@@ -4065,25 +4105,7 @@
                 <w:szCs w:val="24"/>
                 <w:lang w:val="en-US"/>
               </w:rPr>
-              <w:t xml:space="preserve">As a user, I want to be able to create an account, so I can start using </w:t>
-            </w:r>
-            <w:proofErr w:type="spellStart"/>
-            <w:r>
-              <w:rPr>
-                <w:sz w:val="24"/>
-                <w:szCs w:val="24"/>
-                <w:lang w:val="en-US"/>
-              </w:rPr>
-              <w:t>GamifyWork</w:t>
-            </w:r>
-            <w:proofErr w:type="spellEnd"/>
-            <w:r>
-              <w:rPr>
-                <w:sz w:val="24"/>
-                <w:szCs w:val="24"/>
-                <w:lang w:val="en-US"/>
-              </w:rPr>
-              <w:t>.</w:t>
+              <w:t>As a user, I want to be able to create an account, so I can start using GamifyWork.</w:t>
             </w:r>
           </w:p>
         </w:tc>
@@ -4910,25 +4932,7 @@
                 <w:szCs w:val="24"/>
                 <w:lang w:val="en-US"/>
               </w:rPr>
-              <w:t xml:space="preserve">The guide should introduce users to the key features and functionality of </w:t>
-            </w:r>
-            <w:proofErr w:type="spellStart"/>
-            <w:r>
-              <w:rPr>
-                <w:sz w:val="24"/>
-                <w:szCs w:val="24"/>
-                <w:lang w:val="en-US"/>
-              </w:rPr>
-              <w:t>GamifyWork</w:t>
-            </w:r>
-            <w:proofErr w:type="spellEnd"/>
-            <w:r>
-              <w:rPr>
-                <w:sz w:val="24"/>
-                <w:szCs w:val="24"/>
-                <w:lang w:val="en-US"/>
-              </w:rPr>
-              <w:t>.</w:t>
+              <w:t>The guide should introduce users to the key features and functionality of GamifyWork.</w:t>
             </w:r>
           </w:p>
           <w:p>
@@ -5446,25 +5450,7 @@
                 <w:szCs w:val="24"/>
                 <w:lang w:val="en-US"/>
               </w:rPr>
-              <w:t xml:space="preserve">Clicking the "Sign in with Google" option should authenticate the user with their Google account and log them into </w:t>
-            </w:r>
-            <w:proofErr w:type="spellStart"/>
-            <w:r>
-              <w:rPr>
-                <w:sz w:val="24"/>
-                <w:szCs w:val="24"/>
-                <w:lang w:val="en-US"/>
-              </w:rPr>
-              <w:t>GamifyWork</w:t>
-            </w:r>
-            <w:proofErr w:type="spellEnd"/>
-            <w:r>
-              <w:rPr>
-                <w:sz w:val="24"/>
-                <w:szCs w:val="24"/>
-                <w:lang w:val="en-US"/>
-              </w:rPr>
-              <w:t>.</w:t>
+              <w:t>Clicking the "Sign in with Google" option should authenticate the user with their Google account and log them into GamifyWork.</w:t>
             </w:r>
           </w:p>
           <w:p>
@@ -5507,15 +5493,6 @@
               </w:rPr>
               <w:t>validate them as a valid user.</w:t>
             </w:r>
-          </w:p>
-          <w:p>
-            <w:pPr>
-              <w:rPr>
-                <w:sz w:val="24"/>
-                <w:szCs w:val="24"/>
-                <w:lang w:val="en-US"/>
-              </w:rPr>
-            </w:pPr>
           </w:p>
         </w:tc>
       </w:tr>
@@ -5542,6 +5519,118 @@
 <file path=word/numbering.xml><?xml version="1.0" encoding="utf-8"?>
 <w:numbering xmlns:wpc="http://schemas.microsoft.com/office/word/2010/wordprocessingCanvas" xmlns:cx="http://schemas.microsoft.com/office/drawing/2014/chartex" xmlns:cx1="http://schemas.microsoft.com/office/drawing/2015/9/8/chartex" xmlns:cx2="http://schemas.microsoft.com/office/drawing/2015/10/21/chartex" xmlns:cx3="http://schemas.microsoft.com/office/drawing/2016/5/9/chartex" xmlns:cx4="http://schemas.microsoft.com/office/drawing/2016/5/10/chartex" xmlns:cx5="http://schemas.microsoft.com/office/drawing/2016/5/11/chartex" xmlns:cx6="http://schemas.microsoft.com/office/drawing/2016/5/12/chartex" xmlns:cx7="http://schemas.microsoft.com/office/drawing/2016/5/13/chartex" xmlns:cx8="http://schemas.microsoft.com/office/drawing/2016/5/14/chartex" xmlns:mc="http://schemas.openxmlformats.org/markup-compatibility/2006" xmlns:aink="http://schemas.microsoft.com/office/drawing/2016/ink" xmlns:am3d="http://schemas.microsoft.com/office/drawing/2017/model3d" xmlns:o="urn:schemas-microsoft-com:office:office" xmlns:oel="http://schemas.microsoft.com/office/2019/extlst" xmlns:r="http://schemas.openxmlformats.org/officeDocument/2006/relationships" xmlns:m="http://schemas.openxmlformats.org/officeDocument/2006/math" xmlns:v="urn:schemas-microsoft-com:vml" xmlns:wp14="http://schemas.microsoft.com/office/word/2010/wordprocessingDrawing" xmlns:wp="http://schemas.openxmlformats.org/drawingml/2006/wordprocessingDrawing" xmlns:w10="urn:schemas-microsoft-com:office:word" xmlns:w="http://schemas.openxmlformats.org/wordprocessingml/2006/main" xmlns:w14="http://schemas.microsoft.com/office/word/2010/wordml" xmlns:w15="http://schemas.microsoft.com/office/word/2012/wordml" xmlns:w16cex="http://schemas.microsoft.com/office/word/2018/wordml/cex" xmlns:w16cid="http://schemas.microsoft.com/office/word/2016/wordml/cid" xmlns:w16="http://schemas.microsoft.com/office/word/2018/wordml" xmlns:w16sdtdh="http://schemas.microsoft.com/office/word/2020/wordml/sdtdatahash" xmlns:w16se="http://schemas.microsoft.com/office/word/2015/wordml/symex" xmlns:wpg="http://schemas.microsoft.com/office/word/2010/wordprocessingGroup" xmlns:wpi="http://schemas.microsoft.com/office/word/2010/wordprocessingInk" xmlns:wne="http://schemas.microsoft.com/office/word/2006/wordml" xmlns:wps="http://schemas.microsoft.com/office/word/2010/wordprocessingShape" mc:Ignorable="w14 w15 w16se w16cid w16 w16cex w16sdtdh wp14">
   <w:abstractNum w:abstractNumId="0" w15:restartNumberingAfterBreak="0">
+    <w:nsid w:val="046662E3"/>
+    <w:multiLevelType w:val="hybridMultilevel"/>
+    <w:tmpl w:val="C01C88B0"/>
+    <w:lvl w:ilvl="0" w:tplc="5016DC2E">
+      <w:numFmt w:val="bullet"/>
+      <w:lvlText w:val=""/>
+      <w:lvlJc w:val="left"/>
+      <w:pPr>
+        <w:ind w:left="1080" w:hanging="360"/>
+      </w:pPr>
+      <w:rPr>
+        <w:rFonts w:ascii="Symbol" w:eastAsiaTheme="minorHAnsi" w:hAnsi="Symbol" w:cstheme="minorBidi" w:hint="default"/>
+      </w:rPr>
+    </w:lvl>
+    <w:lvl w:ilvl="1" w:tplc="04130003" w:tentative="1">
+      <w:start w:val="1"/>
+      <w:numFmt w:val="bullet"/>
+      <w:lvlText w:val="o"/>
+      <w:lvlJc w:val="left"/>
+      <w:pPr>
+        <w:ind w:left="1800" w:hanging="360"/>
+      </w:pPr>
+      <w:rPr>
+        <w:rFonts w:ascii="Courier New" w:hAnsi="Courier New" w:cs="Courier New" w:hint="default"/>
+      </w:rPr>
+    </w:lvl>
+    <w:lvl w:ilvl="2" w:tplc="04130005" w:tentative="1">
+      <w:start w:val="1"/>
+      <w:numFmt w:val="bullet"/>
+      <w:lvlText w:val=""/>
+      <w:lvlJc w:val="left"/>
+      <w:pPr>
+        <w:ind w:left="2520" w:hanging="360"/>
+      </w:pPr>
+      <w:rPr>
+        <w:rFonts w:ascii="Wingdings" w:hAnsi="Wingdings" w:hint="default"/>
+      </w:rPr>
+    </w:lvl>
+    <w:lvl w:ilvl="3" w:tplc="04130001" w:tentative="1">
+      <w:start w:val="1"/>
+      <w:numFmt w:val="bullet"/>
+      <w:lvlText w:val=""/>
+      <w:lvlJc w:val="left"/>
+      <w:pPr>
+        <w:ind w:left="3240" w:hanging="360"/>
+      </w:pPr>
+      <w:rPr>
+        <w:rFonts w:ascii="Symbol" w:hAnsi="Symbol" w:hint="default"/>
+      </w:rPr>
+    </w:lvl>
+    <w:lvl w:ilvl="4" w:tplc="04130003" w:tentative="1">
+      <w:start w:val="1"/>
+      <w:numFmt w:val="bullet"/>
+      <w:lvlText w:val="o"/>
+      <w:lvlJc w:val="left"/>
+      <w:pPr>
+        <w:ind w:left="3960" w:hanging="360"/>
+      </w:pPr>
+      <w:rPr>
+        <w:rFonts w:ascii="Courier New" w:hAnsi="Courier New" w:cs="Courier New" w:hint="default"/>
+      </w:rPr>
+    </w:lvl>
+    <w:lvl w:ilvl="5" w:tplc="04130005" w:tentative="1">
+      <w:start w:val="1"/>
+      <w:numFmt w:val="bullet"/>
+      <w:lvlText w:val=""/>
+      <w:lvlJc w:val="left"/>
+      <w:pPr>
+        <w:ind w:left="4680" w:hanging="360"/>
+      </w:pPr>
+      <w:rPr>
+        <w:rFonts w:ascii="Wingdings" w:hAnsi="Wingdings" w:hint="default"/>
+      </w:rPr>
+    </w:lvl>
+    <w:lvl w:ilvl="6" w:tplc="04130001" w:tentative="1">
+      <w:start w:val="1"/>
+      <w:numFmt w:val="bullet"/>
+      <w:lvlText w:val=""/>
+      <w:lvlJc w:val="left"/>
+      <w:pPr>
+        <w:ind w:left="5400" w:hanging="360"/>
+      </w:pPr>
+      <w:rPr>
+        <w:rFonts w:ascii="Symbol" w:hAnsi="Symbol" w:hint="default"/>
+      </w:rPr>
+    </w:lvl>
+    <w:lvl w:ilvl="7" w:tplc="04130003" w:tentative="1">
+      <w:start w:val="1"/>
+      <w:numFmt w:val="bullet"/>
+      <w:lvlText w:val="o"/>
+      <w:lvlJc w:val="left"/>
+      <w:pPr>
+        <w:ind w:left="6120" w:hanging="360"/>
+      </w:pPr>
+      <w:rPr>
+        <w:rFonts w:ascii="Courier New" w:hAnsi="Courier New" w:cs="Courier New" w:hint="default"/>
+      </w:rPr>
+    </w:lvl>
+    <w:lvl w:ilvl="8" w:tplc="04130005" w:tentative="1">
+      <w:start w:val="1"/>
+      <w:numFmt w:val="bullet"/>
+      <w:lvlText w:val=""/>
+      <w:lvlJc w:val="left"/>
+      <w:pPr>
+        <w:ind w:left="6840" w:hanging="360"/>
+      </w:pPr>
+      <w:rPr>
+        <w:rFonts w:ascii="Wingdings" w:hAnsi="Wingdings" w:hint="default"/>
+      </w:rPr>
+    </w:lvl>
+  </w:abstractNum>
+  <w:abstractNum w:abstractNumId="1" w15:restartNumberingAfterBreak="0">
     <w:nsid w:val="143F763D"/>
     <w:multiLevelType w:val="hybridMultilevel"/>
     <w:tmpl w:val="59F8F552"/>
@@ -5653,7 +5742,119 @@
       </w:rPr>
     </w:lvl>
   </w:abstractNum>
-  <w:abstractNum w:abstractNumId="1" w15:restartNumberingAfterBreak="0">
+  <w:abstractNum w:abstractNumId="2" w15:restartNumberingAfterBreak="0">
+    <w:nsid w:val="1A264D59"/>
+    <w:multiLevelType w:val="hybridMultilevel"/>
+    <w:tmpl w:val="3D44BA52"/>
+    <w:lvl w:ilvl="0" w:tplc="72A466F4">
+      <w:numFmt w:val="bullet"/>
+      <w:lvlText w:val=""/>
+      <w:lvlJc w:val="left"/>
+      <w:pPr>
+        <w:ind w:left="720" w:hanging="360"/>
+      </w:pPr>
+      <w:rPr>
+        <w:rFonts w:ascii="Symbol" w:eastAsiaTheme="minorHAnsi" w:hAnsi="Symbol" w:cstheme="minorBidi" w:hint="default"/>
+      </w:rPr>
+    </w:lvl>
+    <w:lvl w:ilvl="1" w:tplc="04130003" w:tentative="1">
+      <w:start w:val="1"/>
+      <w:numFmt w:val="bullet"/>
+      <w:lvlText w:val="o"/>
+      <w:lvlJc w:val="left"/>
+      <w:pPr>
+        <w:ind w:left="1440" w:hanging="360"/>
+      </w:pPr>
+      <w:rPr>
+        <w:rFonts w:ascii="Courier New" w:hAnsi="Courier New" w:cs="Courier New" w:hint="default"/>
+      </w:rPr>
+    </w:lvl>
+    <w:lvl w:ilvl="2" w:tplc="04130005" w:tentative="1">
+      <w:start w:val="1"/>
+      <w:numFmt w:val="bullet"/>
+      <w:lvlText w:val=""/>
+      <w:lvlJc w:val="left"/>
+      <w:pPr>
+        <w:ind w:left="2160" w:hanging="360"/>
+      </w:pPr>
+      <w:rPr>
+        <w:rFonts w:ascii="Wingdings" w:hAnsi="Wingdings" w:hint="default"/>
+      </w:rPr>
+    </w:lvl>
+    <w:lvl w:ilvl="3" w:tplc="04130001" w:tentative="1">
+      <w:start w:val="1"/>
+      <w:numFmt w:val="bullet"/>
+      <w:lvlText w:val=""/>
+      <w:lvlJc w:val="left"/>
+      <w:pPr>
+        <w:ind w:left="2880" w:hanging="360"/>
+      </w:pPr>
+      <w:rPr>
+        <w:rFonts w:ascii="Symbol" w:hAnsi="Symbol" w:hint="default"/>
+      </w:rPr>
+    </w:lvl>
+    <w:lvl w:ilvl="4" w:tplc="04130003" w:tentative="1">
+      <w:start w:val="1"/>
+      <w:numFmt w:val="bullet"/>
+      <w:lvlText w:val="o"/>
+      <w:lvlJc w:val="left"/>
+      <w:pPr>
+        <w:ind w:left="3600" w:hanging="360"/>
+      </w:pPr>
+      <w:rPr>
+        <w:rFonts w:ascii="Courier New" w:hAnsi="Courier New" w:cs="Courier New" w:hint="default"/>
+      </w:rPr>
+    </w:lvl>
+    <w:lvl w:ilvl="5" w:tplc="04130005" w:tentative="1">
+      <w:start w:val="1"/>
+      <w:numFmt w:val="bullet"/>
+      <w:lvlText w:val=""/>
+      <w:lvlJc w:val="left"/>
+      <w:pPr>
+        <w:ind w:left="4320" w:hanging="360"/>
+      </w:pPr>
+      <w:rPr>
+        <w:rFonts w:ascii="Wingdings" w:hAnsi="Wingdings" w:hint="default"/>
+      </w:rPr>
+    </w:lvl>
+    <w:lvl w:ilvl="6" w:tplc="04130001" w:tentative="1">
+      <w:start w:val="1"/>
+      <w:numFmt w:val="bullet"/>
+      <w:lvlText w:val=""/>
+      <w:lvlJc w:val="left"/>
+      <w:pPr>
+        <w:ind w:left="5040" w:hanging="360"/>
+      </w:pPr>
+      <w:rPr>
+        <w:rFonts w:ascii="Symbol" w:hAnsi="Symbol" w:hint="default"/>
+      </w:rPr>
+    </w:lvl>
+    <w:lvl w:ilvl="7" w:tplc="04130003" w:tentative="1">
+      <w:start w:val="1"/>
+      <w:numFmt w:val="bullet"/>
+      <w:lvlText w:val="o"/>
+      <w:lvlJc w:val="left"/>
+      <w:pPr>
+        <w:ind w:left="5760" w:hanging="360"/>
+      </w:pPr>
+      <w:rPr>
+        <w:rFonts w:ascii="Courier New" w:hAnsi="Courier New" w:cs="Courier New" w:hint="default"/>
+      </w:rPr>
+    </w:lvl>
+    <w:lvl w:ilvl="8" w:tplc="04130005" w:tentative="1">
+      <w:start w:val="1"/>
+      <w:numFmt w:val="bullet"/>
+      <w:lvlText w:val=""/>
+      <w:lvlJc w:val="left"/>
+      <w:pPr>
+        <w:ind w:left="6480" w:hanging="360"/>
+      </w:pPr>
+      <w:rPr>
+        <w:rFonts w:ascii="Wingdings" w:hAnsi="Wingdings" w:hint="default"/>
+      </w:rPr>
+    </w:lvl>
+  </w:abstractNum>
+  <w:abstractNum w:abstractNumId="3" w15:restartNumberingAfterBreak="0">
     <w:nsid w:val="1C86035C"/>
     <w:multiLevelType w:val="hybridMultilevel"/>
     <w:tmpl w:val="FF2E4D4E"/>
@@ -5765,7 +5966,7 @@
       </w:rPr>
     </w:lvl>
   </w:abstractNum>
-  <w:abstractNum w:abstractNumId="2" w15:restartNumberingAfterBreak="0">
+  <w:abstractNum w:abstractNumId="4" w15:restartNumberingAfterBreak="0">
     <w:nsid w:val="4DEB780B"/>
     <w:multiLevelType w:val="hybridMultilevel"/>
     <w:tmpl w:val="4E7088B6"/>
@@ -5877,14 +6078,480 @@
       </w:rPr>
     </w:lvl>
   </w:abstractNum>
+  <w:abstractNum w:abstractNumId="5" w15:restartNumberingAfterBreak="0">
+    <w:nsid w:val="5491033B"/>
+    <w:multiLevelType w:val="hybridMultilevel"/>
+    <w:tmpl w:val="3EB40DC2"/>
+    <w:lvl w:ilvl="0" w:tplc="2ABCD9E2">
+      <w:numFmt w:val="bullet"/>
+      <w:lvlText w:val=""/>
+      <w:lvlJc w:val="left"/>
+      <w:pPr>
+        <w:ind w:left="720" w:hanging="360"/>
+      </w:pPr>
+      <w:rPr>
+        <w:rFonts w:ascii="Symbol" w:eastAsiaTheme="minorHAnsi" w:hAnsi="Symbol" w:cstheme="minorBidi" w:hint="default"/>
+      </w:rPr>
+    </w:lvl>
+    <w:lvl w:ilvl="1" w:tplc="04130003" w:tentative="1">
+      <w:start w:val="1"/>
+      <w:numFmt w:val="bullet"/>
+      <w:lvlText w:val="o"/>
+      <w:lvlJc w:val="left"/>
+      <w:pPr>
+        <w:ind w:left="1440" w:hanging="360"/>
+      </w:pPr>
+      <w:rPr>
+        <w:rFonts w:ascii="Courier New" w:hAnsi="Courier New" w:cs="Courier New" w:hint="default"/>
+      </w:rPr>
+    </w:lvl>
+    <w:lvl w:ilvl="2" w:tplc="04130005" w:tentative="1">
+      <w:start w:val="1"/>
+      <w:numFmt w:val="bullet"/>
+      <w:lvlText w:val=""/>
+      <w:lvlJc w:val="left"/>
+      <w:pPr>
+        <w:ind w:left="2160" w:hanging="360"/>
+      </w:pPr>
+      <w:rPr>
+        <w:rFonts w:ascii="Wingdings" w:hAnsi="Wingdings" w:hint="default"/>
+      </w:rPr>
+    </w:lvl>
+    <w:lvl w:ilvl="3" w:tplc="04130001" w:tentative="1">
+      <w:start w:val="1"/>
+      <w:numFmt w:val="bullet"/>
+      <w:lvlText w:val=""/>
+      <w:lvlJc w:val="left"/>
+      <w:pPr>
+        <w:ind w:left="2880" w:hanging="360"/>
+      </w:pPr>
+      <w:rPr>
+        <w:rFonts w:ascii="Symbol" w:hAnsi="Symbol" w:hint="default"/>
+      </w:rPr>
+    </w:lvl>
+    <w:lvl w:ilvl="4" w:tplc="04130003" w:tentative="1">
+      <w:start w:val="1"/>
+      <w:numFmt w:val="bullet"/>
+      <w:lvlText w:val="o"/>
+      <w:lvlJc w:val="left"/>
+      <w:pPr>
+        <w:ind w:left="3600" w:hanging="360"/>
+      </w:pPr>
+      <w:rPr>
+        <w:rFonts w:ascii="Courier New" w:hAnsi="Courier New" w:cs="Courier New" w:hint="default"/>
+      </w:rPr>
+    </w:lvl>
+    <w:lvl w:ilvl="5" w:tplc="04130005" w:tentative="1">
+      <w:start w:val="1"/>
+      <w:numFmt w:val="bullet"/>
+      <w:lvlText w:val=""/>
+      <w:lvlJc w:val="left"/>
+      <w:pPr>
+        <w:ind w:left="4320" w:hanging="360"/>
+      </w:pPr>
+      <w:rPr>
+        <w:rFonts w:ascii="Wingdings" w:hAnsi="Wingdings" w:hint="default"/>
+      </w:rPr>
+    </w:lvl>
+    <w:lvl w:ilvl="6" w:tplc="04130001" w:tentative="1">
+      <w:start w:val="1"/>
+      <w:numFmt w:val="bullet"/>
+      <w:lvlText w:val=""/>
+      <w:lvlJc w:val="left"/>
+      <w:pPr>
+        <w:ind w:left="5040" w:hanging="360"/>
+      </w:pPr>
+      <w:rPr>
+        <w:rFonts w:ascii="Symbol" w:hAnsi="Symbol" w:hint="default"/>
+      </w:rPr>
+    </w:lvl>
+    <w:lvl w:ilvl="7" w:tplc="04130003" w:tentative="1">
+      <w:start w:val="1"/>
+      <w:numFmt w:val="bullet"/>
+      <w:lvlText w:val="o"/>
+      <w:lvlJc w:val="left"/>
+      <w:pPr>
+        <w:ind w:left="5760" w:hanging="360"/>
+      </w:pPr>
+      <w:rPr>
+        <w:rFonts w:ascii="Courier New" w:hAnsi="Courier New" w:cs="Courier New" w:hint="default"/>
+      </w:rPr>
+    </w:lvl>
+    <w:lvl w:ilvl="8" w:tplc="04130005" w:tentative="1">
+      <w:start w:val="1"/>
+      <w:numFmt w:val="bullet"/>
+      <w:lvlText w:val=""/>
+      <w:lvlJc w:val="left"/>
+      <w:pPr>
+        <w:ind w:left="6480" w:hanging="360"/>
+      </w:pPr>
+      <w:rPr>
+        <w:rFonts w:ascii="Wingdings" w:hAnsi="Wingdings" w:hint="default"/>
+      </w:rPr>
+    </w:lvl>
+  </w:abstractNum>
+  <w:abstractNum w:abstractNumId="6" w15:restartNumberingAfterBreak="0">
+    <w:nsid w:val="5EFD6D62"/>
+    <w:multiLevelType w:val="hybridMultilevel"/>
+    <w:tmpl w:val="948A1FFC"/>
+    <w:lvl w:ilvl="0" w:tplc="5016DC2E">
+      <w:numFmt w:val="bullet"/>
+      <w:lvlText w:val=""/>
+      <w:lvlJc w:val="left"/>
+      <w:pPr>
+        <w:ind w:left="720" w:hanging="360"/>
+      </w:pPr>
+      <w:rPr>
+        <w:rFonts w:ascii="Symbol" w:eastAsiaTheme="minorHAnsi" w:hAnsi="Symbol" w:cstheme="minorBidi" w:hint="default"/>
+      </w:rPr>
+    </w:lvl>
+    <w:lvl w:ilvl="1" w:tplc="04130003" w:tentative="1">
+      <w:start w:val="1"/>
+      <w:numFmt w:val="bullet"/>
+      <w:lvlText w:val="o"/>
+      <w:lvlJc w:val="left"/>
+      <w:pPr>
+        <w:ind w:left="1440" w:hanging="360"/>
+      </w:pPr>
+      <w:rPr>
+        <w:rFonts w:ascii="Courier New" w:hAnsi="Courier New" w:cs="Courier New" w:hint="default"/>
+      </w:rPr>
+    </w:lvl>
+    <w:lvl w:ilvl="2" w:tplc="04130005" w:tentative="1">
+      <w:start w:val="1"/>
+      <w:numFmt w:val="bullet"/>
+      <w:lvlText w:val=""/>
+      <w:lvlJc w:val="left"/>
+      <w:pPr>
+        <w:ind w:left="2160" w:hanging="360"/>
+      </w:pPr>
+      <w:rPr>
+        <w:rFonts w:ascii="Wingdings" w:hAnsi="Wingdings" w:hint="default"/>
+      </w:rPr>
+    </w:lvl>
+    <w:lvl w:ilvl="3" w:tplc="04130001" w:tentative="1">
+      <w:start w:val="1"/>
+      <w:numFmt w:val="bullet"/>
+      <w:lvlText w:val=""/>
+      <w:lvlJc w:val="left"/>
+      <w:pPr>
+        <w:ind w:left="2880" w:hanging="360"/>
+      </w:pPr>
+      <w:rPr>
+        <w:rFonts w:ascii="Symbol" w:hAnsi="Symbol" w:hint="default"/>
+      </w:rPr>
+    </w:lvl>
+    <w:lvl w:ilvl="4" w:tplc="04130003" w:tentative="1">
+      <w:start w:val="1"/>
+      <w:numFmt w:val="bullet"/>
+      <w:lvlText w:val="o"/>
+      <w:lvlJc w:val="left"/>
+      <w:pPr>
+        <w:ind w:left="3600" w:hanging="360"/>
+      </w:pPr>
+      <w:rPr>
+        <w:rFonts w:ascii="Courier New" w:hAnsi="Courier New" w:cs="Courier New" w:hint="default"/>
+      </w:rPr>
+    </w:lvl>
+    <w:lvl w:ilvl="5" w:tplc="04130005" w:tentative="1">
+      <w:start w:val="1"/>
+      <w:numFmt w:val="bullet"/>
+      <w:lvlText w:val=""/>
+      <w:lvlJc w:val="left"/>
+      <w:pPr>
+        <w:ind w:left="4320" w:hanging="360"/>
+      </w:pPr>
+      <w:rPr>
+        <w:rFonts w:ascii="Wingdings" w:hAnsi="Wingdings" w:hint="default"/>
+      </w:rPr>
+    </w:lvl>
+    <w:lvl w:ilvl="6" w:tplc="04130001" w:tentative="1">
+      <w:start w:val="1"/>
+      <w:numFmt w:val="bullet"/>
+      <w:lvlText w:val=""/>
+      <w:lvlJc w:val="left"/>
+      <w:pPr>
+        <w:ind w:left="5040" w:hanging="360"/>
+      </w:pPr>
+      <w:rPr>
+        <w:rFonts w:ascii="Symbol" w:hAnsi="Symbol" w:hint="default"/>
+      </w:rPr>
+    </w:lvl>
+    <w:lvl w:ilvl="7" w:tplc="04130003" w:tentative="1">
+      <w:start w:val="1"/>
+      <w:numFmt w:val="bullet"/>
+      <w:lvlText w:val="o"/>
+      <w:lvlJc w:val="left"/>
+      <w:pPr>
+        <w:ind w:left="5760" w:hanging="360"/>
+      </w:pPr>
+      <w:rPr>
+        <w:rFonts w:ascii="Courier New" w:hAnsi="Courier New" w:cs="Courier New" w:hint="default"/>
+      </w:rPr>
+    </w:lvl>
+    <w:lvl w:ilvl="8" w:tplc="04130005" w:tentative="1">
+      <w:start w:val="1"/>
+      <w:numFmt w:val="bullet"/>
+      <w:lvlText w:val=""/>
+      <w:lvlJc w:val="left"/>
+      <w:pPr>
+        <w:ind w:left="6480" w:hanging="360"/>
+      </w:pPr>
+      <w:rPr>
+        <w:rFonts w:ascii="Wingdings" w:hAnsi="Wingdings" w:hint="default"/>
+      </w:rPr>
+    </w:lvl>
+  </w:abstractNum>
+  <w:abstractNum w:abstractNumId="7" w15:restartNumberingAfterBreak="0">
+    <w:nsid w:val="65D61B74"/>
+    <w:multiLevelType w:val="hybridMultilevel"/>
+    <w:tmpl w:val="127EAEFC"/>
+    <w:lvl w:ilvl="0" w:tplc="5016DC2E">
+      <w:numFmt w:val="bullet"/>
+      <w:lvlText w:val=""/>
+      <w:lvlJc w:val="left"/>
+      <w:pPr>
+        <w:ind w:left="720" w:hanging="360"/>
+      </w:pPr>
+      <w:rPr>
+        <w:rFonts w:ascii="Symbol" w:eastAsiaTheme="minorHAnsi" w:hAnsi="Symbol" w:cstheme="minorBidi" w:hint="default"/>
+      </w:rPr>
+    </w:lvl>
+    <w:lvl w:ilvl="1" w:tplc="04130003" w:tentative="1">
+      <w:start w:val="1"/>
+      <w:numFmt w:val="bullet"/>
+      <w:lvlText w:val="o"/>
+      <w:lvlJc w:val="left"/>
+      <w:pPr>
+        <w:ind w:left="1440" w:hanging="360"/>
+      </w:pPr>
+      <w:rPr>
+        <w:rFonts w:ascii="Courier New" w:hAnsi="Courier New" w:cs="Courier New" w:hint="default"/>
+      </w:rPr>
+    </w:lvl>
+    <w:lvl w:ilvl="2" w:tplc="04130005" w:tentative="1">
+      <w:start w:val="1"/>
+      <w:numFmt w:val="bullet"/>
+      <w:lvlText w:val=""/>
+      <w:lvlJc w:val="left"/>
+      <w:pPr>
+        <w:ind w:left="2160" w:hanging="360"/>
+      </w:pPr>
+      <w:rPr>
+        <w:rFonts w:ascii="Wingdings" w:hAnsi="Wingdings" w:hint="default"/>
+      </w:rPr>
+    </w:lvl>
+    <w:lvl w:ilvl="3" w:tplc="04130001" w:tentative="1">
+      <w:start w:val="1"/>
+      <w:numFmt w:val="bullet"/>
+      <w:lvlText w:val=""/>
+      <w:lvlJc w:val="left"/>
+      <w:pPr>
+        <w:ind w:left="2880" w:hanging="360"/>
+      </w:pPr>
+      <w:rPr>
+        <w:rFonts w:ascii="Symbol" w:hAnsi="Symbol" w:hint="default"/>
+      </w:rPr>
+    </w:lvl>
+    <w:lvl w:ilvl="4" w:tplc="04130003" w:tentative="1">
+      <w:start w:val="1"/>
+      <w:numFmt w:val="bullet"/>
+      <w:lvlText w:val="o"/>
+      <w:lvlJc w:val="left"/>
+      <w:pPr>
+        <w:ind w:left="3600" w:hanging="360"/>
+      </w:pPr>
+      <w:rPr>
+        <w:rFonts w:ascii="Courier New" w:hAnsi="Courier New" w:cs="Courier New" w:hint="default"/>
+      </w:rPr>
+    </w:lvl>
+    <w:lvl w:ilvl="5" w:tplc="04130005" w:tentative="1">
+      <w:start w:val="1"/>
+      <w:numFmt w:val="bullet"/>
+      <w:lvlText w:val=""/>
+      <w:lvlJc w:val="left"/>
+      <w:pPr>
+        <w:ind w:left="4320" w:hanging="360"/>
+      </w:pPr>
+      <w:rPr>
+        <w:rFonts w:ascii="Wingdings" w:hAnsi="Wingdings" w:hint="default"/>
+      </w:rPr>
+    </w:lvl>
+    <w:lvl w:ilvl="6" w:tplc="04130001" w:tentative="1">
+      <w:start w:val="1"/>
+      <w:numFmt w:val="bullet"/>
+      <w:lvlText w:val=""/>
+      <w:lvlJc w:val="left"/>
+      <w:pPr>
+        <w:ind w:left="5040" w:hanging="360"/>
+      </w:pPr>
+      <w:rPr>
+        <w:rFonts w:ascii="Symbol" w:hAnsi="Symbol" w:hint="default"/>
+      </w:rPr>
+    </w:lvl>
+    <w:lvl w:ilvl="7" w:tplc="04130003" w:tentative="1">
+      <w:start w:val="1"/>
+      <w:numFmt w:val="bullet"/>
+      <w:lvlText w:val="o"/>
+      <w:lvlJc w:val="left"/>
+      <w:pPr>
+        <w:ind w:left="5760" w:hanging="360"/>
+      </w:pPr>
+      <w:rPr>
+        <w:rFonts w:ascii="Courier New" w:hAnsi="Courier New" w:cs="Courier New" w:hint="default"/>
+      </w:rPr>
+    </w:lvl>
+    <w:lvl w:ilvl="8" w:tplc="04130005" w:tentative="1">
+      <w:start w:val="1"/>
+      <w:numFmt w:val="bullet"/>
+      <w:lvlText w:val=""/>
+      <w:lvlJc w:val="left"/>
+      <w:pPr>
+        <w:ind w:left="6480" w:hanging="360"/>
+      </w:pPr>
+      <w:rPr>
+        <w:rFonts w:ascii="Wingdings" w:hAnsi="Wingdings" w:hint="default"/>
+      </w:rPr>
+    </w:lvl>
+  </w:abstractNum>
+  <w:abstractNum w:abstractNumId="8" w15:restartNumberingAfterBreak="0">
+    <w:nsid w:val="68723494"/>
+    <w:multiLevelType w:val="hybridMultilevel"/>
+    <w:tmpl w:val="AF7A59BC"/>
+    <w:lvl w:ilvl="0" w:tplc="80BC4754">
+      <w:numFmt w:val="bullet"/>
+      <w:lvlText w:val=""/>
+      <w:lvlJc w:val="left"/>
+      <w:pPr>
+        <w:ind w:left="720" w:hanging="360"/>
+      </w:pPr>
+      <w:rPr>
+        <w:rFonts w:ascii="Symbol" w:eastAsiaTheme="minorHAnsi" w:hAnsi="Symbol" w:cstheme="minorBidi" w:hint="default"/>
+      </w:rPr>
+    </w:lvl>
+    <w:lvl w:ilvl="1" w:tplc="04130003" w:tentative="1">
+      <w:start w:val="1"/>
+      <w:numFmt w:val="bullet"/>
+      <w:lvlText w:val="o"/>
+      <w:lvlJc w:val="left"/>
+      <w:pPr>
+        <w:ind w:left="1440" w:hanging="360"/>
+      </w:pPr>
+      <w:rPr>
+        <w:rFonts w:ascii="Courier New" w:hAnsi="Courier New" w:cs="Courier New" w:hint="default"/>
+      </w:rPr>
+    </w:lvl>
+    <w:lvl w:ilvl="2" w:tplc="04130005" w:tentative="1">
+      <w:start w:val="1"/>
+      <w:numFmt w:val="bullet"/>
+      <w:lvlText w:val=""/>
+      <w:lvlJc w:val="left"/>
+      <w:pPr>
+        <w:ind w:left="2160" w:hanging="360"/>
+      </w:pPr>
+      <w:rPr>
+        <w:rFonts w:ascii="Wingdings" w:hAnsi="Wingdings" w:hint="default"/>
+      </w:rPr>
+    </w:lvl>
+    <w:lvl w:ilvl="3" w:tplc="04130001" w:tentative="1">
+      <w:start w:val="1"/>
+      <w:numFmt w:val="bullet"/>
+      <w:lvlText w:val=""/>
+      <w:lvlJc w:val="left"/>
+      <w:pPr>
+        <w:ind w:left="2880" w:hanging="360"/>
+      </w:pPr>
+      <w:rPr>
+        <w:rFonts w:ascii="Symbol" w:hAnsi="Symbol" w:hint="default"/>
+      </w:rPr>
+    </w:lvl>
+    <w:lvl w:ilvl="4" w:tplc="04130003" w:tentative="1">
+      <w:start w:val="1"/>
+      <w:numFmt w:val="bullet"/>
+      <w:lvlText w:val="o"/>
+      <w:lvlJc w:val="left"/>
+      <w:pPr>
+        <w:ind w:left="3600" w:hanging="360"/>
+      </w:pPr>
+      <w:rPr>
+        <w:rFonts w:ascii="Courier New" w:hAnsi="Courier New" w:cs="Courier New" w:hint="default"/>
+      </w:rPr>
+    </w:lvl>
+    <w:lvl w:ilvl="5" w:tplc="04130005" w:tentative="1">
+      <w:start w:val="1"/>
+      <w:numFmt w:val="bullet"/>
+      <w:lvlText w:val=""/>
+      <w:lvlJc w:val="left"/>
+      <w:pPr>
+        <w:ind w:left="4320" w:hanging="360"/>
+      </w:pPr>
+      <w:rPr>
+        <w:rFonts w:ascii="Wingdings" w:hAnsi="Wingdings" w:hint="default"/>
+      </w:rPr>
+    </w:lvl>
+    <w:lvl w:ilvl="6" w:tplc="04130001" w:tentative="1">
+      <w:start w:val="1"/>
+      <w:numFmt w:val="bullet"/>
+      <w:lvlText w:val=""/>
+      <w:lvlJc w:val="left"/>
+      <w:pPr>
+        <w:ind w:left="5040" w:hanging="360"/>
+      </w:pPr>
+      <w:rPr>
+        <w:rFonts w:ascii="Symbol" w:hAnsi="Symbol" w:hint="default"/>
+      </w:rPr>
+    </w:lvl>
+    <w:lvl w:ilvl="7" w:tplc="04130003" w:tentative="1">
+      <w:start w:val="1"/>
+      <w:numFmt w:val="bullet"/>
+      <w:lvlText w:val="o"/>
+      <w:lvlJc w:val="left"/>
+      <w:pPr>
+        <w:ind w:left="5760" w:hanging="360"/>
+      </w:pPr>
+      <w:rPr>
+        <w:rFonts w:ascii="Courier New" w:hAnsi="Courier New" w:cs="Courier New" w:hint="default"/>
+      </w:rPr>
+    </w:lvl>
+    <w:lvl w:ilvl="8" w:tplc="04130005" w:tentative="1">
+      <w:start w:val="1"/>
+      <w:numFmt w:val="bullet"/>
+      <w:lvlText w:val=""/>
+      <w:lvlJc w:val="left"/>
+      <w:pPr>
+        <w:ind w:left="6480" w:hanging="360"/>
+      </w:pPr>
+      <w:rPr>
+        <w:rFonts w:ascii="Wingdings" w:hAnsi="Wingdings" w:hint="default"/>
+      </w:rPr>
+    </w:lvl>
+  </w:abstractNum>
   <w:num w:numId="1" w16cid:durableId="1898738908">
+    <w:abstractNumId w:val="4"/>
+  </w:num>
+  <w:num w:numId="2" w16cid:durableId="1010522566">
+    <w:abstractNumId w:val="1"/>
+  </w:num>
+  <w:num w:numId="3" w16cid:durableId="1754082896">
+    <w:abstractNumId w:val="3"/>
+  </w:num>
+  <w:num w:numId="4" w16cid:durableId="1447653998">
     <w:abstractNumId w:val="2"/>
   </w:num>
-  <w:num w:numId="2" w16cid:durableId="1010522566">
+  <w:num w:numId="5" w16cid:durableId="265508137">
+    <w:abstractNumId w:val="8"/>
+  </w:num>
+  <w:num w:numId="6" w16cid:durableId="311641466">
+    <w:abstractNumId w:val="5"/>
+  </w:num>
+  <w:num w:numId="7" w16cid:durableId="1688211924">
+    <w:abstractNumId w:val="6"/>
+  </w:num>
+  <w:num w:numId="8" w16cid:durableId="889268339">
     <w:abstractNumId w:val="0"/>
   </w:num>
-  <w:num w:numId="3" w16cid:durableId="1754082896">
-    <w:abstractNumId w:val="1"/>
+  <w:num w:numId="9" w16cid:durableId="2091416087">
+    <w:abstractNumId w:val="7"/>
   </w:num>
 </w:numbering>
 </file>

</xml_diff>